<commit_message>
1.1 updated fyp documentation
</commit_message>
<xml_diff>
--- a/Updated fyp.docx
+++ b/Updated fyp.docx
@@ -29632,32 +29632,52 @@
       <w:r>
         <w:t xml:space="preserve">Table </w:t>
       </w:r>
-      <w:fldSimple w:instr=" STYLEREF 1 \s ">
-        <w:r>
-          <w:rPr>
-            <w:noProof/>
-            <w:cs/>
-          </w:rPr>
-          <w:t>‎</w:t>
-        </w:r>
-        <w:r>
-          <w:rPr>
-            <w:noProof/>
-          </w:rPr>
-          <w:t>4</w:t>
-        </w:r>
-      </w:fldSimple>
+      <w:r>
+        <w:fldChar w:fldCharType="begin"/>
+      </w:r>
+      <w:r>
+        <w:instrText xml:space="preserve"> STYLEREF 1 \s </w:instrText>
+      </w:r>
+      <w:r>
+        <w:fldChar w:fldCharType="separate"/>
+      </w:r>
+      <w:r>
+        <w:rPr>
+          <w:noProof/>
+          <w:cs/>
+        </w:rPr>
+        <w:t>‎</w:t>
+      </w:r>
+      <w:r>
+        <w:rPr>
+          <w:noProof/>
+        </w:rPr>
+        <w:t>4</w:t>
+      </w:r>
+      <w:r>
+        <w:fldChar w:fldCharType="end"/>
+      </w:r>
       <w:r>
         <w:t>.</w:t>
       </w:r>
-      <w:fldSimple w:instr=" SEQ Table \* ARABIC \s 1 ">
-        <w:r>
-          <w:rPr>
-            <w:noProof/>
-          </w:rPr>
-          <w:t>11</w:t>
-        </w:r>
-      </w:fldSimple>
+      <w:r>
+        <w:fldChar w:fldCharType="begin"/>
+      </w:r>
+      <w:r>
+        <w:instrText xml:space="preserve"> SEQ Table \* ARABIC \s 1 </w:instrText>
+      </w:r>
+      <w:r>
+        <w:fldChar w:fldCharType="separate"/>
+      </w:r>
+      <w:r>
+        <w:rPr>
+          <w:noProof/>
+        </w:rPr>
+        <w:t>11</w:t>
+      </w:r>
+      <w:r>
+        <w:fldChar w:fldCharType="end"/>
+      </w:r>
       <w:r>
         <w:t xml:space="preserve"> Feedback</w:t>
       </w:r>
@@ -30516,33 +30536,261 @@
     </w:p>
     <w:p>
       <w:pPr>
-        <w:pStyle w:val="ListParagraph"/>
+        <w:pStyle w:val="Heading2"/>
         <w:numPr>
           <w:ilvl w:val="1"/>
           <w:numId w:val="21"/>
         </w:numPr>
-        <w:ind w:hanging="105"/>
-        <w:rPr>
-          <w:rFonts w:asciiTheme="majorBidi" w:hAnsiTheme="majorBidi" w:cstheme="majorBidi"/>
-          <w:noProof/>
-        </w:rPr>
-      </w:pPr>
-      <w:r>
-        <w:rPr>
-          <w:rFonts w:asciiTheme="majorBidi" w:hAnsiTheme="majorBidi" w:cstheme="majorBidi"/>
-          <w:b/>
-          <w:bCs/>
-        </w:rPr>
+      </w:pPr>
+      <w:r>
         <w:t xml:space="preserve"> </w:t>
       </w:r>
       <w:r>
-        <w:rPr>
-          <w:rFonts w:asciiTheme="majorBidi" w:hAnsiTheme="majorBidi" w:cstheme="majorBidi"/>
-          <w:b/>
-          <w:bCs/>
-        </w:rPr>
-        <w:t>Database Schema Diagram</w:t>
-      </w:r>
+        <w:t xml:space="preserve">Database schema </w:t>
+      </w:r>
+    </w:p>
+    <w:p>
+      <w:pPr>
+        <w:spacing w:line="360" w:lineRule="auto"/>
+        <w:jc w:val="both"/>
+        <w:rPr>
+          <w:rFonts w:asciiTheme="majorBidi" w:hAnsiTheme="majorBidi" w:cstheme="majorBidi"/>
+          <w:szCs w:val="22"/>
+        </w:rPr>
+      </w:pPr>
+      <w:r>
+        <w:rPr>
+          <w:rFonts w:asciiTheme="majorBidi" w:hAnsiTheme="majorBidi" w:cstheme="majorBidi"/>
+        </w:rPr>
+        <w:t xml:space="preserve">In this </w:t>
+      </w:r>
+      <w:r>
+        <w:rPr>
+          <w:rFonts w:asciiTheme="majorBidi" w:hAnsiTheme="majorBidi" w:cstheme="majorBidi"/>
+          <w:szCs w:val="22"/>
+        </w:rPr>
+        <w:t xml:space="preserve">section we represent </w:t>
+      </w:r>
+      <w:r>
+        <w:rPr>
+          <w:rFonts w:asciiTheme="majorBidi" w:hAnsiTheme="majorBidi" w:cstheme="majorBidi"/>
+          <w:szCs w:val="22"/>
+        </w:rPr>
+        <w:t xml:space="preserve">database schema </w:t>
+      </w:r>
+      <w:r>
+        <w:rPr>
+          <w:rFonts w:asciiTheme="majorBidi" w:hAnsiTheme="majorBidi" w:cstheme="majorBidi"/>
+          <w:szCs w:val="22"/>
+        </w:rPr>
+        <w:t xml:space="preserve">diagram </w:t>
+      </w:r>
+      <w:r>
+        <w:rPr>
+          <w:rFonts w:asciiTheme="majorBidi" w:hAnsiTheme="majorBidi" w:cstheme="majorBidi"/>
+          <w:szCs w:val="22"/>
+        </w:rPr>
+        <w:t xml:space="preserve">for </w:t>
+      </w:r>
+      <w:r>
+        <w:rPr>
+          <w:rFonts w:asciiTheme="majorBidi" w:hAnsiTheme="majorBidi" w:cstheme="majorBidi"/>
+          <w:szCs w:val="22"/>
+        </w:rPr>
+        <w:t>our</w:t>
+      </w:r>
+      <w:r>
+        <w:rPr>
+          <w:rFonts w:asciiTheme="majorBidi" w:hAnsiTheme="majorBidi" w:cstheme="majorBidi"/>
+          <w:szCs w:val="22"/>
+        </w:rPr>
+        <w:t xml:space="preserve"> application. The entities involved are: Admin, Trainee, Notification, </w:t>
+      </w:r>
+      <w:r>
+        <w:rPr>
+          <w:rFonts w:asciiTheme="majorBidi" w:hAnsiTheme="majorBidi" w:cstheme="majorBidi"/>
+          <w:szCs w:val="22"/>
+        </w:rPr>
+        <w:t xml:space="preserve">Track </w:t>
+      </w:r>
+      <w:r>
+        <w:rPr>
+          <w:rFonts w:asciiTheme="majorBidi" w:hAnsiTheme="majorBidi" w:cstheme="majorBidi"/>
+          <w:szCs w:val="22"/>
+        </w:rPr>
+        <w:t>Progress, Diet, and Workout.</w:t>
+      </w:r>
+      <w:r>
+        <w:t xml:space="preserve"> </w:t>
+      </w:r>
+      <w:r>
+        <w:rPr>
+          <w:rFonts w:asciiTheme="majorBidi" w:hAnsiTheme="majorBidi" w:cstheme="majorBidi"/>
+          <w:szCs w:val="22"/>
+        </w:rPr>
+        <w:t xml:space="preserve">The admin entity represents a person who has the authority to manage the fitness application. It includes fields such as admin_id (unique identifier for the admin), </w:t>
+      </w:r>
+      <w:proofErr w:type="spellStart"/>
+      <w:r>
+        <w:rPr>
+          <w:rFonts w:asciiTheme="majorBidi" w:hAnsiTheme="majorBidi" w:cstheme="majorBidi"/>
+          <w:szCs w:val="22"/>
+        </w:rPr>
+        <w:t>admin_name</w:t>
+      </w:r>
+      <w:proofErr w:type="spellEnd"/>
+      <w:r>
+        <w:rPr>
+          <w:rFonts w:asciiTheme="majorBidi" w:hAnsiTheme="majorBidi" w:cstheme="majorBidi"/>
+          <w:szCs w:val="22"/>
+        </w:rPr>
+        <w:t xml:space="preserve">, </w:t>
+      </w:r>
+      <w:proofErr w:type="spellStart"/>
+      <w:r>
+        <w:rPr>
+          <w:rFonts w:asciiTheme="majorBidi" w:hAnsiTheme="majorBidi" w:cstheme="majorBidi"/>
+          <w:szCs w:val="22"/>
+        </w:rPr>
+        <w:t>admin_email</w:t>
+      </w:r>
+      <w:proofErr w:type="spellEnd"/>
+      <w:r>
+        <w:rPr>
+          <w:rFonts w:asciiTheme="majorBidi" w:hAnsiTheme="majorBidi" w:cstheme="majorBidi"/>
+          <w:szCs w:val="22"/>
+        </w:rPr>
+        <w:t xml:space="preserve"> </w:t>
+      </w:r>
+      <w:r>
+        <w:rPr>
+          <w:rFonts w:asciiTheme="majorBidi" w:hAnsiTheme="majorBidi" w:cstheme="majorBidi"/>
+          <w:szCs w:val="22"/>
+        </w:rPr>
+        <w:t xml:space="preserve">and </w:t>
+      </w:r>
+      <w:proofErr w:type="spellStart"/>
+      <w:r>
+        <w:rPr>
+          <w:rFonts w:asciiTheme="majorBidi" w:hAnsiTheme="majorBidi" w:cstheme="majorBidi"/>
+          <w:szCs w:val="22"/>
+        </w:rPr>
+        <w:t>admin_pasword</w:t>
+      </w:r>
+      <w:proofErr w:type="spellEnd"/>
+      <w:r>
+        <w:rPr>
+          <w:rFonts w:asciiTheme="majorBidi" w:hAnsiTheme="majorBidi" w:cstheme="majorBidi"/>
+          <w:szCs w:val="22"/>
+        </w:rPr>
+        <w:t>.</w:t>
+      </w:r>
+      <w:r>
+        <w:t xml:space="preserve"> </w:t>
+      </w:r>
+      <w:r>
+        <w:rPr>
+          <w:rFonts w:asciiTheme="majorBidi" w:hAnsiTheme="majorBidi" w:cstheme="majorBidi"/>
+          <w:szCs w:val="22"/>
+        </w:rPr>
+        <w:t xml:space="preserve">The trainee entity represents a user of the fitness application. It includes fields such as </w:t>
+      </w:r>
+      <w:proofErr w:type="spellStart"/>
+      <w:r>
+        <w:rPr>
+          <w:rFonts w:asciiTheme="majorBidi" w:hAnsiTheme="majorBidi" w:cstheme="majorBidi"/>
+          <w:szCs w:val="22"/>
+        </w:rPr>
+        <w:t>trainee_id</w:t>
+      </w:r>
+      <w:proofErr w:type="spellEnd"/>
+      <w:r>
+        <w:rPr>
+          <w:rFonts w:asciiTheme="majorBidi" w:hAnsiTheme="majorBidi" w:cstheme="majorBidi"/>
+          <w:szCs w:val="22"/>
+        </w:rPr>
+        <w:t xml:space="preserve"> (unique identifier for the trainee), </w:t>
+      </w:r>
+      <w:proofErr w:type="spellStart"/>
+      <w:r>
+        <w:rPr>
+          <w:rFonts w:asciiTheme="majorBidi" w:hAnsiTheme="majorBidi" w:cstheme="majorBidi"/>
+          <w:szCs w:val="22"/>
+        </w:rPr>
+        <w:t>trainee_name</w:t>
+      </w:r>
+      <w:proofErr w:type="spellEnd"/>
+      <w:r>
+        <w:rPr>
+          <w:rFonts w:asciiTheme="majorBidi" w:hAnsiTheme="majorBidi" w:cstheme="majorBidi"/>
+          <w:szCs w:val="22"/>
+        </w:rPr>
+        <w:t xml:space="preserve">, </w:t>
+      </w:r>
+      <w:proofErr w:type="spellStart"/>
+      <w:r>
+        <w:rPr>
+          <w:rFonts w:asciiTheme="majorBidi" w:hAnsiTheme="majorBidi" w:cstheme="majorBidi"/>
+          <w:szCs w:val="22"/>
+        </w:rPr>
+        <w:t>trainee_email</w:t>
+      </w:r>
+      <w:proofErr w:type="spellEnd"/>
+      <w:r>
+        <w:rPr>
+          <w:rFonts w:asciiTheme="majorBidi" w:hAnsiTheme="majorBidi" w:cstheme="majorBidi"/>
+          <w:szCs w:val="22"/>
+        </w:rPr>
+        <w:t xml:space="preserve">, </w:t>
+      </w:r>
+      <w:proofErr w:type="spellStart"/>
+      <w:r>
+        <w:rPr>
+          <w:rFonts w:asciiTheme="majorBidi" w:hAnsiTheme="majorBidi" w:cstheme="majorBidi"/>
+          <w:szCs w:val="22"/>
+        </w:rPr>
+        <w:t>trainee_password</w:t>
+      </w:r>
+      <w:proofErr w:type="spellEnd"/>
+      <w:r>
+        <w:rPr>
+          <w:rFonts w:asciiTheme="majorBidi" w:hAnsiTheme="majorBidi" w:cstheme="majorBidi"/>
+          <w:szCs w:val="22"/>
+        </w:rPr>
+        <w:t xml:space="preserve">, and </w:t>
+      </w:r>
+      <w:proofErr w:type="spellStart"/>
+      <w:r>
+        <w:rPr>
+          <w:rFonts w:asciiTheme="majorBidi" w:hAnsiTheme="majorBidi" w:cstheme="majorBidi"/>
+          <w:szCs w:val="22"/>
+        </w:rPr>
+        <w:t>trainee_pasword</w:t>
+      </w:r>
+      <w:proofErr w:type="spellEnd"/>
+      <w:r>
+        <w:rPr>
+          <w:rFonts w:asciiTheme="majorBidi" w:hAnsiTheme="majorBidi" w:cstheme="majorBidi"/>
+          <w:szCs w:val="22"/>
+        </w:rPr>
+        <w:t>.</w:t>
+      </w:r>
+      <w:r>
+        <w:rPr>
+          <w:rFonts w:asciiTheme="majorBidi" w:hAnsiTheme="majorBidi" w:cstheme="majorBidi"/>
+          <w:szCs w:val="22"/>
+        </w:rPr>
+        <w:t xml:space="preserve"> For detail (See diagram </w:t>
+      </w:r>
+      <w:proofErr w:type="gramStart"/>
+      <w:r>
+        <w:rPr>
+          <w:rFonts w:asciiTheme="majorBidi" w:hAnsiTheme="majorBidi" w:cstheme="majorBidi"/>
+          <w:szCs w:val="22"/>
+        </w:rPr>
+        <w:t>4.4 )</w:t>
+      </w:r>
+      <w:proofErr w:type="gramEnd"/>
     </w:p>
     <w:p>
       <w:pPr>
@@ -30838,7 +31086,6 @@
         <w:rPr>
           <w:rFonts w:asciiTheme="majorBidi" w:hAnsiTheme="majorBidi"/>
         </w:rPr>
-        <w:lastRenderedPageBreak/>
         <w:t>Chapter 5</w:t>
       </w:r>
       <w:bookmarkEnd w:id="80"/>
@@ -31529,6 +31776,7 @@
           <w:bCs/>
           <w:color w:val="000000"/>
         </w:rPr>
+        <w:lastRenderedPageBreak/>
         <w:t>Subtask:</w:t>
       </w:r>
       <w:r>
@@ -31737,7 +31985,6 @@
           <w:bCs/>
           <w:color w:val="000000"/>
         </w:rPr>
-        <w:lastRenderedPageBreak/>
         <w:t xml:space="preserve">Subtask: Collecting and analyzing data set </w:t>
       </w:r>
     </w:p>
@@ -32412,6 +32659,7 @@
           <w:bCs/>
           <w:color w:val="000000"/>
         </w:rPr>
+        <w:lastRenderedPageBreak/>
         <w:t xml:space="preserve"> </w:t>
       </w:r>
       <w:r>
@@ -32642,15 +32890,7 @@
           <w:rFonts w:asciiTheme="majorBidi" w:hAnsiTheme="majorBidi" w:cstheme="majorBidi"/>
           <w:color w:val="000000"/>
         </w:rPr>
-        <w:t xml:space="preserve"> The primary focus is our End user(trainee), </w:t>
-      </w:r>
-      <w:r>
-        <w:rPr>
-          <w:rFonts w:asciiTheme="majorBidi" w:hAnsiTheme="majorBidi" w:cstheme="majorBidi"/>
-          <w:color w:val="000000"/>
-        </w:rPr>
-        <w:lastRenderedPageBreak/>
-        <w:t xml:space="preserve">ensuring user-friendly features and effective solutions.     </w:t>
+        <w:t xml:space="preserve"> The primary focus is our End user(trainee), ensuring user-friendly features and effective solutions.     </w:t>
       </w:r>
     </w:p>
     <w:p>
@@ -33178,6 +33418,7 @@
           <w:sz w:val="26"/>
           <w:szCs w:val="26"/>
         </w:rPr>
+        <w:lastRenderedPageBreak/>
         <w:t>Login Page</w:t>
       </w:r>
       <w:bookmarkEnd w:id="100"/>
@@ -33320,7 +33561,6 @@
           <w:rFonts w:asciiTheme="majorBidi" w:hAnsiTheme="majorBidi" w:cstheme="majorBidi"/>
           <w:color w:val="000000"/>
         </w:rPr>
-        <w:lastRenderedPageBreak/>
         <w:t xml:space="preserve">  if validate Inputs (username, password</w:t>
       </w:r>
       <w:proofErr w:type="gramStart"/>
@@ -33987,6 +34227,7 @@
           <w:rFonts w:asciiTheme="majorBidi" w:hAnsiTheme="majorBidi" w:cstheme="majorBidi"/>
           <w:color w:val="000000"/>
         </w:rPr>
+        <w:lastRenderedPageBreak/>
         <w:t xml:space="preserve">    </w:t>
       </w:r>
       <w:r>
@@ -34081,23 +34322,7 @@
           <w:rFonts w:asciiTheme="majorBidi" w:hAnsiTheme="majorBidi" w:cstheme="majorBidi"/>
           <w:color w:val="000000"/>
         </w:rPr>
-        <w:t xml:space="preserve"> Functionality: </w:t>
-      </w:r>
-      <w:proofErr w:type="spellStart"/>
-      <w:r>
-        <w:rPr>
-          <w:rFonts w:asciiTheme="majorBidi" w:hAnsiTheme="majorBidi" w:cstheme="majorBidi"/>
-          <w:color w:val="000000"/>
-        </w:rPr>
-        <w:t>Jupyter</w:t>
-      </w:r>
-      <w:proofErr w:type="spellEnd"/>
-      <w:r>
-        <w:rPr>
-          <w:rFonts w:asciiTheme="majorBidi" w:hAnsiTheme="majorBidi" w:cstheme="majorBidi"/>
-          <w:color w:val="000000"/>
-        </w:rPr>
-        <w:t xml:space="preserve"> Notebook Service Implementation: Python.</w:t>
+        <w:t xml:space="preserve"> Functionality: Jupyter Notebook Service Implementation: Python.</w:t>
       </w:r>
     </w:p>
     <w:p>
@@ -34123,7 +34348,6 @@
           <w:b/>
           <w:bCs/>
         </w:rPr>
-        <w:lastRenderedPageBreak/>
         <w:t xml:space="preserve"> Flutter Application</w:t>
       </w:r>
     </w:p>
@@ -41113,7 +41337,7 @@
         <w:numId w:val="27"/>
       </w:numPr>
       <w:spacing w:before="240" w:after="60"/>
-      <w:ind w:left="570" w:hanging="570"/>
+      <w:ind w:hanging="570"/>
       <w:outlineLvl w:val="1"/>
     </w:pPr>
     <w:rPr>

</xml_diff>